<commit_message>
Ajuste nos contratos e TA automatizados - Estatutario e Viagem Pedagógica
</commit_message>
<xml_diff>
--- a/docassemble/docassemble/brcomeducalegal/data/templates/contrato-de-inscricao-em-programa-de-viagem-pedagogica.docx
+++ b/docassemble/docassemble/brcomeducalegal/data/templates/contrato-de-inscricao-em-programa-de-viagem-pedagogica.docx
@@ -18,8 +18,8 @@
           <w:rFonts w:ascii="Calibri" w:cs="Calibri" w:eastAsia="Calibri" w:hAnsi="Calibri"/>
           <w:b w:val="1"/>
           <w:color w:val="000000"/>
-          <w:sz w:val="24"/>
-          <w:szCs w:val="24"/>
+          <w:sz w:val="22"/>
+          <w:szCs w:val="22"/>
         </w:rPr>
       </w:pPr>
       <w:r>
@@ -27,8 +27,8 @@
           <w:rFonts w:ascii="Calibri" w:cs="Calibri" w:eastAsia="Calibri" w:hAnsi="Calibri"/>
           <w:b w:val="1"/>
           <w:color w:val="000000"/>
-          <w:sz w:val="24"/>
-          <w:szCs w:val="24"/>
+          <w:sz w:val="22"/>
+          <w:szCs w:val="22"/>
           <w:rtl w:val="0"/>
         </w:rPr>
         <w:t xml:space="preserve">CONTRATO DE INSCRIÇÃO EM PROGRAMA DE VIAGEM PED</w:t>
@@ -37,8 +37,8 @@
         <w:rPr>
           <w:rFonts w:ascii="Calibri" w:cs="Calibri" w:eastAsia="Calibri" w:hAnsi="Calibri"/>
           <w:b w:val="1"/>
-          <w:sz w:val="24"/>
-          <w:szCs w:val="24"/>
+          <w:sz w:val="22"/>
+          <w:szCs w:val="22"/>
           <w:rtl w:val="0"/>
         </w:rPr>
         <w:t xml:space="preserve">AGÓGICA</w:t>
@@ -103,12 +103,16 @@
       <w:pPr>
         <w:rPr>
           <w:rFonts w:ascii="Calibri" w:cs="Calibri" w:eastAsia="Calibri" w:hAnsi="Calibri"/>
+          <w:sz w:val="22"/>
+          <w:szCs w:val="22"/>
           <w:highlight w:val="cyan"/>
         </w:rPr>
       </w:pPr>
       <w:r>
         <w:rPr>
           <w:rFonts w:ascii="Calibri" w:cs="Calibri" w:eastAsia="Calibri" w:hAnsi="Calibri"/>
+          <w:sz w:val="22"/>
+          <w:szCs w:val="22"/>
           <w:highlight w:val="cyan"/>
           <w:rtl w:val="0"/>
         </w:rPr>
@@ -134,6 +138,8 @@
           <w:rFonts w:ascii="Calibri" w:cs="Calibri" w:eastAsia="Calibri" w:hAnsi="Calibri"/>
           <w:b w:val="1"/>
           <w:smallCaps w:val="1"/>
+          <w:sz w:val="22"/>
+          <w:szCs w:val="22"/>
         </w:rPr>
       </w:pPr>
       <w:r>
@@ -1023,12 +1029,16 @@
       <w:pPr>
         <w:rPr>
           <w:rFonts w:ascii="Calibri" w:cs="Calibri" w:eastAsia="Calibri" w:hAnsi="Calibri"/>
+          <w:sz w:val="22"/>
+          <w:szCs w:val="22"/>
           <w:highlight w:val="cyan"/>
         </w:rPr>
       </w:pPr>
       <w:r>
         <w:rPr>
           <w:rFonts w:ascii="Calibri" w:cs="Calibri" w:eastAsia="Calibri" w:hAnsi="Calibri"/>
+          <w:sz w:val="22"/>
+          <w:szCs w:val="22"/>
           <w:highlight w:val="cyan"/>
           <w:rtl w:val="0"/>
         </w:rPr>
@@ -1088,6 +1098,8 @@
       <w:r>
         <w:rPr>
           <w:rFonts w:ascii="Calibri" w:cs="Calibri" w:eastAsia="Calibri" w:hAnsi="Calibri"/>
+          <w:sz w:val="22"/>
+          <w:szCs w:val="22"/>
           <w:highlight w:val="cyan"/>
           <w:rtl w:val="0"/>
         </w:rPr>
@@ -1110,6 +1122,8 @@
         <w:rPr>
           <w:b w:val="1"/>
           <w:smallCaps w:val="1"/>
+          <w:sz w:val="22"/>
+          <w:szCs w:val="22"/>
         </w:rPr>
       </w:pPr>
       <w:r>
@@ -1284,6 +1298,8 @@
       <w:r>
         <w:rPr>
           <w:rFonts w:ascii="Calibri" w:cs="Calibri" w:eastAsia="Calibri" w:hAnsi="Calibri"/>
+          <w:sz w:val="22"/>
+          <w:szCs w:val="22"/>
           <w:highlight w:val="cyan"/>
           <w:rtl w:val="0"/>
         </w:rPr>
@@ -1317,7 +1333,7 @@
           <w:between w:space="0" w:sz="0" w:val="nil"/>
         </w:pBdr>
         <w:shd w:fill="auto" w:val="clear"/>
-        <w:spacing w:after="80" w:before="240" w:line="300" w:lineRule="auto"/>
+        <w:spacing w:after="200" w:before="200" w:line="300" w:lineRule="auto"/>
         <w:ind w:left="708.6614173228347" w:right="0" w:hanging="285"/>
         <w:jc w:val="left"/>
         <w:rPr>
@@ -1548,7 +1564,7 @@
                 <w:highlight w:val="yellow"/>
                 <w:rtl w:val="0"/>
               </w:rPr>
-              <w:t xml:space="preserve">{{ arrival_date }}</w:t>
+              <w:t xml:space="preserve">{{ arrival_date_format }}</w:t>
             </w:r>
             <w:r>
               <w:rPr>
@@ -1589,7 +1605,7 @@
                 <w:highlight w:val="yellow"/>
                 <w:rtl w:val="0"/>
               </w:rPr>
-              <w:t xml:space="preserve">{{ departure_date }}</w:t>
+              <w:t xml:space="preserve">{{ departure_date_format }}</w:t>
             </w:r>
             <w:r>
               <w:rPr>
@@ -1659,50 +1675,44 @@
           </w:p>
         </w:tc>
       </w:tr>
-      <w:tr>
-        <w:trPr>
-          <w:trHeight w:val="60" w:hRule="atLeast"/>
-        </w:trPr>
-        <w:tc>
-          <w:tcPr>
-            <w:gridSpan w:val="3"/>
-          </w:tcPr>
-          <w:p>
-            <w:pPr>
-              <w:spacing w:after="80" w:before="80" w:line="300" w:lineRule="auto"/>
-              <w:jc w:val="both"/>
-              <w:rPr>
-                <w:rFonts w:ascii="Calibri" w:cs="Calibri" w:eastAsia="Calibri" w:hAnsi="Calibri"/>
-                <w:sz w:val="22"/>
-                <w:szCs w:val="22"/>
-              </w:rPr>
-            </w:pPr>
-            <w:r>
-              <w:rPr>
-                <w:rFonts w:ascii="Calibri" w:cs="Calibri" w:eastAsia="Calibri" w:hAnsi="Calibri"/>
-                <w:color w:val="000000"/>
-                <w:sz w:val="22"/>
-                <w:szCs w:val="22"/>
-                <w:rtl w:val="0"/>
-              </w:rPr>
-              <w:t xml:space="preserve">Consulte as atividades completas do programa em </w:t>
-            </w:r>
-            <w:r>
-              <w:rPr>
-                <w:rFonts w:ascii="Calibri" w:cs="Calibri" w:eastAsia="Calibri" w:hAnsi="Calibri"/>
-                <w:sz w:val="22"/>
-                <w:szCs w:val="22"/>
-                <w:rtl w:val="0"/>
-              </w:rPr>
-              <w:t xml:space="preserve">cfvila.com.br/20VIAPESP</w:t>
-            </w:r>
-          </w:p>
-        </w:tc>
-      </w:tr>
     </w:tbl>
     <w:p>
       <w:pPr>
-        <w:keepNext w:val="0"/>
+        <w:keepNext w:val="1"/>
+        <w:keepLines w:val="0"/>
+        <w:widowControl w:val="1"/>
+        <w:pBdr>
+          <w:top w:space="0" w:sz="0" w:val="nil"/>
+          <w:left w:space="0" w:sz="0" w:val="nil"/>
+          <w:bottom w:space="0" w:sz="0" w:val="nil"/>
+          <w:right w:space="0" w:sz="0" w:val="nil"/>
+          <w:between w:space="0" w:sz="0" w:val="nil"/>
+        </w:pBdr>
+        <w:shd w:fill="auto" w:val="clear"/>
+        <w:spacing w:after="200" w:before="200" w:line="300" w:lineRule="auto"/>
+        <w:ind w:right="0"/>
+        <w:jc w:val="left"/>
+        <w:rPr>
+          <w:rFonts w:ascii="Calibri" w:cs="Calibri" w:eastAsia="Calibri" w:hAnsi="Calibri"/>
+          <w:smallCaps w:val="1"/>
+        </w:rPr>
+      </w:pPr>
+      <w:r>
+        <w:rPr>
+          <w:rFonts w:ascii="Calibri" w:cs="Calibri" w:eastAsia="Calibri" w:hAnsi="Calibri"/>
+          <w:rtl w:val="0"/>
+        </w:rPr>
+        <w:t xml:space="preserve">*Consulte as atividades completas do programa em cfvila.com.br/20viapesp</w:t>
+      </w:r>
+      <w:r>
+        <w:rPr>
+          <w:rtl w:val="0"/>
+        </w:rPr>
+      </w:r>
+    </w:p>
+    <w:p>
+      <w:pPr>
+        <w:keepNext w:val="1"/>
         <w:keepLines w:val="0"/>
         <w:widowControl w:val="1"/>
         <w:numPr>
@@ -1717,7 +1727,7 @@
           <w:between w:space="0" w:sz="0" w:val="nil"/>
         </w:pBdr>
         <w:shd w:fill="auto" w:val="clear"/>
-        <w:spacing w:after="80" w:before="240" w:line="300" w:lineRule="auto"/>
+        <w:spacing w:after="200" w:before="200" w:line="300" w:lineRule="auto"/>
         <w:ind w:left="708.6614173228347" w:right="0" w:hanging="285"/>
         <w:jc w:val="left"/>
         <w:rPr>
@@ -1750,7 +1760,7 @@
         <w:tblStyle w:val="Table4"/>
         <w:tblW w:w="9630.0" w:type="dxa"/>
         <w:jc w:val="left"/>
-        <w:tblInd w:w="0.0" w:type="dxa"/>
+        <w:tblInd w:w="-4.88188976377954" w:type="dxa"/>
         <w:tblBorders>
           <w:top w:color="000000" w:space="0" w:sz="8" w:val="single"/>
           <w:left w:color="000000" w:space="0" w:sz="8" w:val="single"/>
@@ -1787,6 +1797,7 @@
           </w:tcPr>
           <w:p>
             <w:pPr>
+              <w:keepNext w:val="1"/>
               <w:widowControl w:val="0"/>
               <w:pBdr>
                 <w:top w:space="0" w:sz="0" w:val="nil"/>
@@ -1836,6 +1847,7 @@
           </w:tcPr>
           <w:p>
             <w:pPr>
+              <w:keepNext w:val="1"/>
               <w:widowControl w:val="0"/>
               <w:pBdr>
                 <w:top w:space="0" w:sz="0" w:val="nil"/>
@@ -1885,6 +1897,7 @@
           </w:tcPr>
           <w:p>
             <w:pPr>
+              <w:keepNext w:val="1"/>
               <w:widowControl w:val="0"/>
               <w:pBdr>
                 <w:top w:space="0" w:sz="0" w:val="nil"/>
@@ -1937,6 +1950,7 @@
           </w:tcPr>
           <w:p>
             <w:pPr>
+              <w:keepNext w:val="1"/>
               <w:widowControl w:val="0"/>
               <w:pBdr>
                 <w:top w:space="0" w:sz="0" w:val="nil"/>
@@ -2108,7 +2122,7 @@
           <w:right w:space="0" w:sz="0" w:val="nil"/>
           <w:between w:space="0" w:sz="0" w:val="nil"/>
         </w:pBdr>
-        <w:spacing w:after="0" w:before="0" w:line="300" w:lineRule="auto"/>
+        <w:spacing w:after="200" w:before="200" w:line="335.99999999999994" w:lineRule="auto"/>
         <w:jc w:val="center"/>
         <w:rPr>
           <w:rFonts w:ascii="Calibri" w:cs="Calibri" w:eastAsia="Calibri" w:hAnsi="Calibri"/>
@@ -2137,7 +2151,7 @@
     </w:p>
     <w:p>
       <w:pPr>
-        <w:spacing w:after="240" w:before="240" w:line="300" w:lineRule="auto"/>
+        <w:spacing w:after="200" w:before="200" w:line="335.99999999999994" w:lineRule="auto"/>
         <w:jc w:val="both"/>
         <w:rPr>
           <w:rFonts w:ascii="Calibri" w:cs="Calibri" w:eastAsia="Calibri" w:hAnsi="Calibri"/>
@@ -2474,7 +2488,7 @@
     </w:p>
     <w:p>
       <w:pPr>
-        <w:spacing w:after="240" w:before="240" w:line="300" w:lineRule="auto"/>
+        <w:spacing w:after="200" w:before="200" w:line="335.99999999999994" w:lineRule="auto"/>
         <w:jc w:val="both"/>
         <w:rPr>
           <w:rFonts w:ascii="Calibri" w:cs="Calibri" w:eastAsia="Calibri" w:hAnsi="Calibri"/>
@@ -2513,13 +2527,24 @@
           <w:between w:space="0" w:sz="0" w:val="nil"/>
         </w:pBdr>
         <w:shd w:fill="auto" w:val="clear"/>
-        <w:spacing w:after="240" w:before="240" w:line="300" w:lineRule="auto"/>
+        <w:spacing w:after="200" w:before="200" w:line="335.99999999999994" w:lineRule="auto"/>
         <w:ind w:left="0" w:right="0" w:firstLine="0"/>
         <w:jc w:val="both"/>
         <w:rPr>
           <w:rFonts w:ascii="Calibri" w:cs="Calibri" w:eastAsia="Calibri" w:hAnsi="Calibri"/>
           <w:b w:val="0"/>
-          <w:i w:val="0"/>
+          <w:smallCaps w:val="0"/>
+          <w:strike w:val="0"/>
+          <w:color w:val="000000"/>
+          <w:sz w:val="22"/>
+          <w:szCs w:val="22"/>
+          <w:shd w:fill="auto" w:val="clear"/>
+          <w:vertAlign w:val="baseline"/>
+        </w:rPr>
+      </w:pPr>
+      <w:r>
+        <w:rPr>
+          <w:rFonts w:ascii="Calibri" w:cs="Calibri" w:eastAsia="Calibri" w:hAnsi="Calibri"/>
           <w:smallCaps w:val="0"/>
           <w:strike w:val="0"/>
           <w:color w:val="000000"/>
@@ -2528,13 +2553,15 @@
           <w:u w:val="none"/>
           <w:shd w:fill="auto" w:val="clear"/>
           <w:vertAlign w:val="baseline"/>
-        </w:rPr>
-      </w:pPr>
-      <w:r>
-        <w:rPr>
-          <w:rFonts w:ascii="Calibri" w:cs="Calibri" w:eastAsia="Calibri" w:hAnsi="Calibri"/>
-          <w:i w:val="0"/>
-          <w:smallCaps w:val="0"/>
+          <w:rtl w:val="0"/>
+        </w:rPr>
+        <w:t xml:space="preserve">A </w:t>
+      </w:r>
+      <w:r>
+        <w:rPr>
+          <w:rFonts w:ascii="Calibri" w:cs="Calibri" w:eastAsia="Calibri" w:hAnsi="Calibri"/>
+          <w:b w:val="1"/>
+          <w:smallCaps w:val="1"/>
           <w:strike w:val="0"/>
           <w:color w:val="000000"/>
           <w:sz w:val="22"/>
@@ -2544,14 +2571,12 @@
           <w:vertAlign w:val="baseline"/>
           <w:rtl w:val="0"/>
         </w:rPr>
-        <w:t xml:space="preserve">A </w:t>
-      </w:r>
-      <w:r>
-        <w:rPr>
-          <w:rFonts w:ascii="Calibri" w:cs="Calibri" w:eastAsia="Calibri" w:hAnsi="Calibri"/>
-          <w:b w:val="1"/>
-          <w:i w:val="0"/>
-          <w:smallCaps w:val="1"/>
+        <w:t xml:space="preserve">Contratada</w:t>
+      </w:r>
+      <w:r>
+        <w:rPr>
+          <w:rFonts w:ascii="Calibri" w:cs="Calibri" w:eastAsia="Calibri" w:hAnsi="Calibri"/>
+          <w:smallCaps w:val="0"/>
           <w:strike w:val="0"/>
           <w:color w:val="000000"/>
           <w:sz w:val="22"/>
@@ -2561,13 +2586,12 @@
           <w:vertAlign w:val="baseline"/>
           <w:rtl w:val="0"/>
         </w:rPr>
-        <w:t xml:space="preserve">Contratada</w:t>
-      </w:r>
-      <w:r>
-        <w:rPr>
-          <w:rFonts w:ascii="Calibri" w:cs="Calibri" w:eastAsia="Calibri" w:hAnsi="Calibri"/>
-          <w:i w:val="0"/>
-          <w:smallCaps w:val="0"/>
+        <w:t xml:space="preserve"> se compromete a organizar e realizar o Programa de Viagem Pedagógica descrito no </w:t>
+      </w:r>
+      <w:r>
+        <w:rPr>
+          <w:rFonts w:ascii="Calibri" w:cs="Calibri" w:eastAsia="Calibri" w:hAnsi="Calibri"/>
+          <w:smallCaps w:val="1"/>
           <w:strike w:val="0"/>
           <w:color w:val="000000"/>
           <w:sz w:val="22"/>
@@ -2577,13 +2601,12 @@
           <w:vertAlign w:val="baseline"/>
           <w:rtl w:val="0"/>
         </w:rPr>
-        <w:t xml:space="preserve"> se compromete a organizar e realizar o Programa de Viagem Pedagógica descrito no </w:t>
-      </w:r>
-      <w:r>
-        <w:rPr>
-          <w:rFonts w:ascii="Calibri" w:cs="Calibri" w:eastAsia="Calibri" w:hAnsi="Calibri"/>
-          <w:i w:val="0"/>
-          <w:smallCaps w:val="1"/>
+        <w:t xml:space="preserve">Quadro III</w:t>
+      </w:r>
+      <w:r>
+        <w:rPr>
+          <w:rFonts w:ascii="Calibri" w:cs="Calibri" w:eastAsia="Calibri" w:hAnsi="Calibri"/>
+          <w:smallCaps w:val="0"/>
           <w:strike w:val="0"/>
           <w:color w:val="000000"/>
           <w:sz w:val="22"/>
@@ -2593,13 +2616,12 @@
           <w:vertAlign w:val="baseline"/>
           <w:rtl w:val="0"/>
         </w:rPr>
-        <w:t xml:space="preserve">Quadro III</w:t>
-      </w:r>
-      <w:r>
-        <w:rPr>
-          <w:rFonts w:ascii="Calibri" w:cs="Calibri" w:eastAsia="Calibri" w:hAnsi="Calibri"/>
-          <w:i w:val="0"/>
-          <w:smallCaps w:val="0"/>
+        <w:t xml:space="preserve"> (</w:t>
+      </w:r>
+      <w:r>
+        <w:rPr>
+          <w:rFonts w:ascii="Calibri" w:cs="Calibri" w:eastAsia="Calibri" w:hAnsi="Calibri"/>
+          <w:smallCaps w:val="1"/>
           <w:strike w:val="0"/>
           <w:color w:val="000000"/>
           <w:sz w:val="22"/>
@@ -2609,13 +2631,12 @@
           <w:vertAlign w:val="baseline"/>
           <w:rtl w:val="0"/>
         </w:rPr>
-        <w:t xml:space="preserve"> (</w:t>
-      </w:r>
-      <w:r>
-        <w:rPr>
-          <w:rFonts w:ascii="Calibri" w:cs="Calibri" w:eastAsia="Calibri" w:hAnsi="Calibri"/>
-          <w:i w:val="0"/>
-          <w:smallCaps w:val="1"/>
+        <w:t xml:space="preserve">Programa</w:t>
+      </w:r>
+      <w:r>
+        <w:rPr>
+          <w:rFonts w:ascii="Calibri" w:cs="Calibri" w:eastAsia="Calibri" w:hAnsi="Calibri"/>
+          <w:smallCaps w:val="0"/>
           <w:strike w:val="0"/>
           <w:color w:val="000000"/>
           <w:sz w:val="22"/>
@@ -2625,13 +2646,13 @@
           <w:vertAlign w:val="baseline"/>
           <w:rtl w:val="0"/>
         </w:rPr>
-        <w:t xml:space="preserve">Programa</w:t>
-      </w:r>
-      <w:r>
-        <w:rPr>
-          <w:rFonts w:ascii="Calibri" w:cs="Calibri" w:eastAsia="Calibri" w:hAnsi="Calibri"/>
-          <w:i w:val="0"/>
-          <w:smallCaps w:val="0"/>
+        <w:t xml:space="preserve">) da qual o </w:t>
+      </w:r>
+      <w:r>
+        <w:rPr>
+          <w:rFonts w:ascii="Calibri" w:cs="Calibri" w:eastAsia="Calibri" w:hAnsi="Calibri"/>
+          <w:b w:val="1"/>
+          <w:smallCaps w:val="1"/>
           <w:strike w:val="0"/>
           <w:color w:val="000000"/>
           <w:sz w:val="22"/>
@@ -2641,14 +2662,12 @@
           <w:vertAlign w:val="baseline"/>
           <w:rtl w:val="0"/>
         </w:rPr>
-        <w:t xml:space="preserve">) da qual o </w:t>
-      </w:r>
-      <w:r>
-        <w:rPr>
-          <w:rFonts w:ascii="Calibri" w:cs="Calibri" w:eastAsia="Calibri" w:hAnsi="Calibri"/>
-          <w:b w:val="1"/>
-          <w:i w:val="0"/>
-          <w:smallCaps w:val="1"/>
+        <w:t xml:space="preserve">Participante</w:t>
+      </w:r>
+      <w:r>
+        <w:rPr>
+          <w:rFonts w:ascii="Calibri" w:cs="Calibri" w:eastAsia="Calibri" w:hAnsi="Calibri"/>
+          <w:smallCaps w:val="0"/>
           <w:strike w:val="0"/>
           <w:color w:val="000000"/>
           <w:sz w:val="22"/>
@@ -2658,13 +2677,13 @@
           <w:vertAlign w:val="baseline"/>
           <w:rtl w:val="0"/>
         </w:rPr>
-        <w:t xml:space="preserve">Participante</w:t>
-      </w:r>
-      <w:r>
-        <w:rPr>
-          <w:rFonts w:ascii="Calibri" w:cs="Calibri" w:eastAsia="Calibri" w:hAnsi="Calibri"/>
-          <w:i w:val="0"/>
-          <w:smallCaps w:val="0"/>
+        <w:t xml:space="preserve"> fará parte, que inclui os seguintes serviços: hotel com café da manhã, seguro de viagem, programação (palestras, visitas às escolas, e demais atividades previstas no site da </w:t>
+      </w:r>
+      <w:r>
+        <w:rPr>
+          <w:rFonts w:ascii="Calibri" w:cs="Calibri" w:eastAsia="Calibri" w:hAnsi="Calibri"/>
+          <w:b w:val="1"/>
+          <w:smallCaps w:val="1"/>
           <w:strike w:val="0"/>
           <w:color w:val="000000"/>
           <w:sz w:val="22"/>
@@ -2674,29 +2693,11 @@
           <w:vertAlign w:val="baseline"/>
           <w:rtl w:val="0"/>
         </w:rPr>
-        <w:t xml:space="preserve"> fará parte, que inclui os seguintes serviços: hotel com café da manhã, seguro de viagem, programação (palestras, visitas às escolas, e demais atividades previstas no site da </w:t>
-      </w:r>
-      <w:r>
-        <w:rPr>
-          <w:rFonts w:ascii="Calibri" w:cs="Calibri" w:eastAsia="Calibri" w:hAnsi="Calibri"/>
-          <w:b w:val="1"/>
-          <w:i w:val="0"/>
-          <w:smallCaps w:val="1"/>
-          <w:strike w:val="0"/>
-          <w:color w:val="000000"/>
-          <w:sz w:val="22"/>
-          <w:szCs w:val="22"/>
-          <w:u w:val="none"/>
-          <w:shd w:fill="auto" w:val="clear"/>
-          <w:vertAlign w:val="baseline"/>
-          <w:rtl w:val="0"/>
-        </w:rPr>
         <w:t xml:space="preserve">Contratada</w:t>
       </w:r>
       <w:r>
         <w:rPr>
           <w:rFonts w:ascii="Calibri" w:cs="Calibri" w:eastAsia="Calibri" w:hAnsi="Calibri"/>
-          <w:i w:val="0"/>
           <w:smallCaps w:val="0"/>
           <w:strike w:val="0"/>
           <w:color w:val="000000"/>
@@ -2727,12 +2728,11 @@
           <w:between w:space="0" w:sz="0" w:val="nil"/>
         </w:pBdr>
         <w:shd w:fill="auto" w:val="clear"/>
-        <w:spacing w:after="240" w:before="240" w:line="300" w:lineRule="auto"/>
+        <w:spacing w:after="200" w:before="200" w:line="335.99999999999994" w:lineRule="auto"/>
         <w:ind w:left="0" w:right="0" w:firstLine="0"/>
         <w:jc w:val="both"/>
         <w:rPr>
           <w:rFonts w:ascii="Calibri" w:cs="Calibri" w:eastAsia="Calibri" w:hAnsi="Calibri"/>
-          <w:i w:val="0"/>
           <w:smallCaps w:val="0"/>
           <w:strike w:val="0"/>
           <w:color w:val="000000"/>
@@ -2745,7 +2745,6 @@
       <w:r>
         <w:rPr>
           <w:rFonts w:ascii="Calibri" w:cs="Calibri" w:eastAsia="Calibri" w:hAnsi="Calibri"/>
-          <w:i w:val="0"/>
           <w:smallCaps w:val="0"/>
           <w:strike w:val="0"/>
           <w:color w:val="000000"/>
@@ -2761,7 +2760,7 @@
     </w:p>
     <w:p>
       <w:pPr>
-        <w:spacing w:after="240" w:before="240" w:line="300" w:lineRule="auto"/>
+        <w:spacing w:after="200" w:before="200" w:line="335.99999999999994" w:lineRule="auto"/>
         <w:jc w:val="both"/>
         <w:rPr>
           <w:rFonts w:ascii="Calibri" w:cs="Calibri" w:eastAsia="Calibri" w:hAnsi="Calibri"/>
@@ -2785,7 +2784,7 @@
     </w:p>
     <w:p>
       <w:pPr>
-        <w:spacing w:after="240" w:before="240" w:line="300" w:lineRule="auto"/>
+        <w:spacing w:after="200" w:before="200" w:line="335.99999999999994" w:lineRule="auto"/>
         <w:jc w:val="both"/>
         <w:rPr>
           <w:rFonts w:ascii="Calibri" w:cs="Calibri" w:eastAsia="Calibri" w:hAnsi="Calibri"/>
@@ -2934,7 +2933,7 @@
     </w:p>
     <w:p>
       <w:pPr>
-        <w:spacing w:after="240" w:before="240" w:line="300" w:lineRule="auto"/>
+        <w:spacing w:after="200" w:before="200" w:line="335.99999999999994" w:lineRule="auto"/>
         <w:jc w:val="both"/>
         <w:rPr>
           <w:rFonts w:ascii="Calibri" w:cs="Calibri" w:eastAsia="Calibri" w:hAnsi="Calibri"/>
@@ -2973,11 +2972,10 @@
           <w:between w:space="0" w:sz="0" w:val="nil"/>
         </w:pBdr>
         <w:shd w:fill="auto" w:val="clear"/>
-        <w:spacing w:after="240" w:before="240" w:line="300" w:lineRule="auto"/>
+        <w:spacing w:after="200" w:before="200" w:line="335.99999999999994" w:lineRule="auto"/>
         <w:ind w:left="0" w:right="0" w:firstLine="0"/>
         <w:jc w:val="both"/>
         <w:rPr>
-          <w:i w:val="0"/>
           <w:smallCaps w:val="0"/>
           <w:strike w:val="0"/>
           <w:color w:val="000000"/>
@@ -2990,7 +2988,6 @@
       <w:r>
         <w:rPr>
           <w:rFonts w:ascii="Calibri" w:cs="Calibri" w:eastAsia="Calibri" w:hAnsi="Calibri"/>
-          <w:i w:val="0"/>
           <w:smallCaps w:val="0"/>
           <w:strike w:val="0"/>
           <w:color w:val="000000"/>
@@ -3021,11 +3018,10 @@
           <w:between w:space="0" w:sz="0" w:val="nil"/>
         </w:pBdr>
         <w:shd w:fill="auto" w:val="clear"/>
-        <w:spacing w:after="240" w:before="240" w:line="300" w:lineRule="auto"/>
+        <w:spacing w:after="200" w:before="200" w:line="335.99999999999994" w:lineRule="auto"/>
         <w:ind w:left="0" w:right="0" w:firstLine="0"/>
         <w:jc w:val="both"/>
         <w:rPr>
-          <w:i w:val="0"/>
           <w:smallCaps w:val="0"/>
           <w:strike w:val="0"/>
           <w:color w:val="000000"/>
@@ -3038,7 +3034,6 @@
       <w:r>
         <w:rPr>
           <w:rFonts w:ascii="Calibri" w:cs="Calibri" w:eastAsia="Calibri" w:hAnsi="Calibri"/>
-          <w:i w:val="0"/>
           <w:smallCaps w:val="0"/>
           <w:strike w:val="0"/>
           <w:color w:val="000000"/>
@@ -3069,13 +3064,24 @@
           <w:between w:space="0" w:sz="0" w:val="nil"/>
         </w:pBdr>
         <w:shd w:fill="auto" w:val="clear"/>
-        <w:spacing w:after="240" w:before="240" w:line="300" w:lineRule="auto"/>
+        <w:spacing w:after="200" w:before="200" w:line="335.99999999999994" w:lineRule="auto"/>
         <w:ind w:left="0" w:right="0" w:firstLine="0"/>
         <w:jc w:val="both"/>
         <w:rPr>
           <w:rFonts w:ascii="Calibri" w:cs="Calibri" w:eastAsia="Calibri" w:hAnsi="Calibri"/>
           <w:b w:val="0"/>
-          <w:i w:val="0"/>
+          <w:smallCaps w:val="0"/>
+          <w:strike w:val="0"/>
+          <w:color w:val="000000"/>
+          <w:sz w:val="22"/>
+          <w:szCs w:val="22"/>
+          <w:shd w:fill="auto" w:val="clear"/>
+          <w:vertAlign w:val="baseline"/>
+        </w:rPr>
+      </w:pPr>
+      <w:r>
+        <w:rPr>
+          <w:rFonts w:ascii="Calibri" w:cs="Calibri" w:eastAsia="Calibri" w:hAnsi="Calibri"/>
           <w:smallCaps w:val="0"/>
           <w:strike w:val="0"/>
           <w:color w:val="000000"/>
@@ -3084,13 +3090,15 @@
           <w:u w:val="none"/>
           <w:shd w:fill="auto" w:val="clear"/>
           <w:vertAlign w:val="baseline"/>
-        </w:rPr>
-      </w:pPr>
-      <w:r>
-        <w:rPr>
-          <w:rFonts w:ascii="Calibri" w:cs="Calibri" w:eastAsia="Calibri" w:hAnsi="Calibri"/>
-          <w:i w:val="0"/>
-          <w:smallCaps w:val="0"/>
+          <w:rtl w:val="0"/>
+        </w:rPr>
+        <w:t xml:space="preserve">Cabe ao </w:t>
+      </w:r>
+      <w:r>
+        <w:rPr>
+          <w:rFonts w:ascii="Calibri" w:cs="Calibri" w:eastAsia="Calibri" w:hAnsi="Calibri"/>
+          <w:b w:val="1"/>
+          <w:smallCaps w:val="1"/>
           <w:strike w:val="0"/>
           <w:color w:val="000000"/>
           <w:sz w:val="22"/>
@@ -3100,14 +3108,12 @@
           <w:vertAlign w:val="baseline"/>
           <w:rtl w:val="0"/>
         </w:rPr>
-        <w:t xml:space="preserve">Cabe ao </w:t>
-      </w:r>
-      <w:r>
-        <w:rPr>
-          <w:rFonts w:ascii="Calibri" w:cs="Calibri" w:eastAsia="Calibri" w:hAnsi="Calibri"/>
-          <w:b w:val="1"/>
-          <w:i w:val="0"/>
-          <w:smallCaps w:val="1"/>
+        <w:t xml:space="preserve">Participante</w:t>
+      </w:r>
+      <w:r>
+        <w:rPr>
+          <w:rFonts w:ascii="Calibri" w:cs="Calibri" w:eastAsia="Calibri" w:hAnsi="Calibri"/>
+          <w:smallCaps w:val="0"/>
           <w:strike w:val="0"/>
           <w:color w:val="000000"/>
           <w:sz w:val="22"/>
@@ -3117,13 +3123,12 @@
           <w:vertAlign w:val="baseline"/>
           <w:rtl w:val="0"/>
         </w:rPr>
-        <w:t xml:space="preserve">Participante</w:t>
-      </w:r>
-      <w:r>
-        <w:rPr>
-          <w:rFonts w:ascii="Calibri" w:cs="Calibri" w:eastAsia="Calibri" w:hAnsi="Calibri"/>
-          <w:i w:val="0"/>
-          <w:smallCaps w:val="0"/>
+        <w:t xml:space="preserve"> a verificação dos documentos necessários à entrada no País / local onde será realizado o </w:t>
+      </w:r>
+      <w:r>
+        <w:rPr>
+          <w:rFonts w:ascii="Calibri" w:cs="Calibri" w:eastAsia="Calibri" w:hAnsi="Calibri"/>
+          <w:smallCaps w:val="1"/>
           <w:strike w:val="0"/>
           <w:color w:val="000000"/>
           <w:sz w:val="22"/>
@@ -3133,13 +3138,12 @@
           <w:vertAlign w:val="baseline"/>
           <w:rtl w:val="0"/>
         </w:rPr>
-        <w:t xml:space="preserve"> a verificação dos documentos necessários à entrada no País / local onde será realizado o </w:t>
-      </w:r>
-      <w:r>
-        <w:rPr>
-          <w:rFonts w:ascii="Calibri" w:cs="Calibri" w:eastAsia="Calibri" w:hAnsi="Calibri"/>
-          <w:i w:val="0"/>
-          <w:smallCaps w:val="1"/>
+        <w:t xml:space="preserve">Programa, </w:t>
+      </w:r>
+      <w:r>
+        <w:rPr>
+          <w:rFonts w:ascii="Calibri" w:cs="Calibri" w:eastAsia="Calibri" w:hAnsi="Calibri"/>
+          <w:smallCaps w:val="0"/>
           <w:strike w:val="0"/>
           <w:color w:val="000000"/>
           <w:sz w:val="22"/>
@@ -3149,13 +3153,13 @@
           <w:vertAlign w:val="baseline"/>
           <w:rtl w:val="0"/>
         </w:rPr>
-        <w:t xml:space="preserve">Programa, </w:t>
-      </w:r>
-      <w:r>
-        <w:rPr>
-          <w:rFonts w:ascii="Calibri" w:cs="Calibri" w:eastAsia="Calibri" w:hAnsi="Calibri"/>
-          <w:i w:val="0"/>
-          <w:smallCaps w:val="0"/>
+        <w:t xml:space="preserve">independentemente das informações e orientações disponibilizadas pela </w:t>
+      </w:r>
+      <w:r>
+        <w:rPr>
+          <w:rFonts w:ascii="Calibri" w:cs="Calibri" w:eastAsia="Calibri" w:hAnsi="Calibri"/>
+          <w:b w:val="1"/>
+          <w:smallCaps w:val="1"/>
           <w:strike w:val="0"/>
           <w:color w:val="000000"/>
           <w:sz w:val="22"/>
@@ -3165,14 +3169,12 @@
           <w:vertAlign w:val="baseline"/>
           <w:rtl w:val="0"/>
         </w:rPr>
-        <w:t xml:space="preserve">independentemente das informações e orientações disponibilizadas pela </w:t>
-      </w:r>
-      <w:r>
-        <w:rPr>
-          <w:rFonts w:ascii="Calibri" w:cs="Calibri" w:eastAsia="Calibri" w:hAnsi="Calibri"/>
-          <w:b w:val="1"/>
-          <w:i w:val="0"/>
-          <w:smallCaps w:val="1"/>
+        <w:t xml:space="preserve">Contratada</w:t>
+      </w:r>
+      <w:r>
+        <w:rPr>
+          <w:rFonts w:ascii="Calibri" w:cs="Calibri" w:eastAsia="Calibri" w:hAnsi="Calibri"/>
+          <w:smallCaps w:val="0"/>
           <w:strike w:val="0"/>
           <w:color w:val="000000"/>
           <w:sz w:val="22"/>
@@ -3182,28 +3184,11 @@
           <w:vertAlign w:val="baseline"/>
           <w:rtl w:val="0"/>
         </w:rPr>
-        <w:t xml:space="preserve">Contratada</w:t>
-      </w:r>
-      <w:r>
-        <w:rPr>
-          <w:rFonts w:ascii="Calibri" w:cs="Calibri" w:eastAsia="Calibri" w:hAnsi="Calibri"/>
-          <w:i w:val="0"/>
-          <w:smallCaps w:val="0"/>
-          <w:strike w:val="0"/>
-          <w:color w:val="000000"/>
-          <w:sz w:val="22"/>
-          <w:szCs w:val="22"/>
-          <w:u w:val="none"/>
-          <w:shd w:fill="auto" w:val="clear"/>
-          <w:vertAlign w:val="baseline"/>
-          <w:rtl w:val="0"/>
-        </w:rPr>
         <w:t xml:space="preserve"> neste sentido</w:t>
       </w:r>
       <w:r>
         <w:rPr>
           <w:rFonts w:ascii="Calibri" w:cs="Calibri" w:eastAsia="Calibri" w:hAnsi="Calibri"/>
-          <w:i w:val="0"/>
           <w:smallCaps w:val="1"/>
           <w:strike w:val="0"/>
           <w:color w:val="000000"/>
@@ -3239,13 +3224,24 @@
           <w:between w:space="0" w:sz="0" w:val="nil"/>
         </w:pBdr>
         <w:shd w:fill="auto" w:val="clear"/>
-        <w:spacing w:after="240" w:before="240" w:line="300" w:lineRule="auto"/>
+        <w:spacing w:after="200" w:before="200" w:line="335.99999999999994" w:lineRule="auto"/>
         <w:ind w:left="0" w:right="0" w:firstLine="0"/>
         <w:jc w:val="both"/>
         <w:rPr>
           <w:rFonts w:ascii="Calibri" w:cs="Calibri" w:eastAsia="Calibri" w:hAnsi="Calibri"/>
           <w:b w:val="0"/>
-          <w:i w:val="0"/>
+          <w:smallCaps w:val="0"/>
+          <w:strike w:val="0"/>
+          <w:color w:val="000000"/>
+          <w:sz w:val="22"/>
+          <w:szCs w:val="22"/>
+          <w:shd w:fill="auto" w:val="clear"/>
+          <w:vertAlign w:val="baseline"/>
+        </w:rPr>
+      </w:pPr>
+      <w:r>
+        <w:rPr>
+          <w:rFonts w:ascii="Calibri" w:cs="Calibri" w:eastAsia="Calibri" w:hAnsi="Calibri"/>
           <w:smallCaps w:val="0"/>
           <w:strike w:val="0"/>
           <w:color w:val="000000"/>
@@ -3254,13 +3250,15 @@
           <w:u w:val="none"/>
           <w:shd w:fill="auto" w:val="clear"/>
           <w:vertAlign w:val="baseline"/>
-        </w:rPr>
-      </w:pPr>
-      <w:r>
-        <w:rPr>
-          <w:rFonts w:ascii="Calibri" w:cs="Calibri" w:eastAsia="Calibri" w:hAnsi="Calibri"/>
-          <w:i w:val="0"/>
-          <w:smallCaps w:val="0"/>
+          <w:rtl w:val="0"/>
+        </w:rPr>
+        <w:t xml:space="preserve">Constituem obrigações do </w:t>
+      </w:r>
+      <w:r>
+        <w:rPr>
+          <w:rFonts w:ascii="Calibri" w:cs="Calibri" w:eastAsia="Calibri" w:hAnsi="Calibri"/>
+          <w:b w:val="1"/>
+          <w:smallCaps w:val="1"/>
           <w:strike w:val="0"/>
           <w:color w:val="000000"/>
           <w:sz w:val="22"/>
@@ -3270,14 +3268,12 @@
           <w:vertAlign w:val="baseline"/>
           <w:rtl w:val="0"/>
         </w:rPr>
-        <w:t xml:space="preserve">Constituem obrigações do </w:t>
-      </w:r>
-      <w:r>
-        <w:rPr>
-          <w:rFonts w:ascii="Calibri" w:cs="Calibri" w:eastAsia="Calibri" w:hAnsi="Calibri"/>
-          <w:b w:val="1"/>
-          <w:i w:val="0"/>
-          <w:smallCaps w:val="1"/>
+        <w:t xml:space="preserve">Participante</w:t>
+      </w:r>
+      <w:r>
+        <w:rPr>
+          <w:rFonts w:ascii="Calibri" w:cs="Calibri" w:eastAsia="Calibri" w:hAnsi="Calibri"/>
+          <w:smallCaps w:val="0"/>
           <w:strike w:val="0"/>
           <w:color w:val="000000"/>
           <w:sz w:val="22"/>
@@ -3287,13 +3283,12 @@
           <w:vertAlign w:val="baseline"/>
           <w:rtl w:val="0"/>
         </w:rPr>
-        <w:t xml:space="preserve">Participante</w:t>
-      </w:r>
-      <w:r>
-        <w:rPr>
-          <w:rFonts w:ascii="Calibri" w:cs="Calibri" w:eastAsia="Calibri" w:hAnsi="Calibri"/>
-          <w:i w:val="0"/>
-          <w:smallCaps w:val="0"/>
+        <w:t xml:space="preserve">: (i) efetuar o pagamento descrito no </w:t>
+      </w:r>
+      <w:r>
+        <w:rPr>
+          <w:rFonts w:ascii="Calibri" w:cs="Calibri" w:eastAsia="Calibri" w:hAnsi="Calibri"/>
+          <w:smallCaps w:val="1"/>
           <w:strike w:val="0"/>
           <w:color w:val="000000"/>
           <w:sz w:val="22"/>
@@ -3303,13 +3298,12 @@
           <w:vertAlign w:val="baseline"/>
           <w:rtl w:val="0"/>
         </w:rPr>
-        <w:t xml:space="preserve">: (i) efetuar o pagamento descrito no </w:t>
-      </w:r>
-      <w:r>
-        <w:rPr>
-          <w:rFonts w:ascii="Calibri" w:cs="Calibri" w:eastAsia="Calibri" w:hAnsi="Calibri"/>
-          <w:i w:val="0"/>
-          <w:smallCaps w:val="1"/>
+        <w:t xml:space="preserve">Quadro IV</w:t>
+      </w:r>
+      <w:r>
+        <w:rPr>
+          <w:rFonts w:ascii="Calibri" w:cs="Calibri" w:eastAsia="Calibri" w:hAnsi="Calibri"/>
+          <w:smallCaps w:val="0"/>
           <w:strike w:val="0"/>
           <w:color w:val="000000"/>
           <w:sz w:val="22"/>
@@ -3319,13 +3313,12 @@
           <w:vertAlign w:val="baseline"/>
           <w:rtl w:val="0"/>
         </w:rPr>
-        <w:t xml:space="preserve">Quadro IV</w:t>
-      </w:r>
-      <w:r>
-        <w:rPr>
-          <w:rFonts w:ascii="Calibri" w:cs="Calibri" w:eastAsia="Calibri" w:hAnsi="Calibri"/>
-          <w:i w:val="0"/>
-          <w:smallCaps w:val="0"/>
+        <w:t xml:space="preserve">; (ii) responsabilizar-se pelos danos que causar durante o período de realização do </w:t>
+      </w:r>
+      <w:r>
+        <w:rPr>
+          <w:rFonts w:ascii="Calibri" w:cs="Calibri" w:eastAsia="Calibri" w:hAnsi="Calibri"/>
+          <w:smallCaps w:val="1"/>
           <w:strike w:val="0"/>
           <w:color w:val="000000"/>
           <w:sz w:val="22"/>
@@ -3335,28 +3328,11 @@
           <w:vertAlign w:val="baseline"/>
           <w:rtl w:val="0"/>
         </w:rPr>
-        <w:t xml:space="preserve">; (ii) responsabilizar-se pelos danos que causar durante o período de realização do </w:t>
-      </w:r>
-      <w:r>
-        <w:rPr>
-          <w:rFonts w:ascii="Calibri" w:cs="Calibri" w:eastAsia="Calibri" w:hAnsi="Calibri"/>
-          <w:i w:val="0"/>
-          <w:smallCaps w:val="1"/>
-          <w:strike w:val="0"/>
-          <w:color w:val="000000"/>
-          <w:sz w:val="22"/>
-          <w:szCs w:val="22"/>
-          <w:u w:val="none"/>
-          <w:shd w:fill="auto" w:val="clear"/>
-          <w:vertAlign w:val="baseline"/>
-          <w:rtl w:val="0"/>
-        </w:rPr>
         <w:t xml:space="preserve">Programa</w:t>
       </w:r>
       <w:r>
         <w:rPr>
           <w:rFonts w:ascii="Calibri" w:cs="Calibri" w:eastAsia="Calibri" w:hAnsi="Calibri"/>
-          <w:i w:val="0"/>
           <w:smallCaps w:val="0"/>
           <w:strike w:val="0"/>
           <w:color w:val="000000"/>
@@ -3387,13 +3363,24 @@
           <w:between w:space="0" w:sz="0" w:val="nil"/>
         </w:pBdr>
         <w:shd w:fill="auto" w:val="clear"/>
-        <w:spacing w:after="240" w:before="240" w:line="300" w:lineRule="auto"/>
+        <w:spacing w:after="200" w:before="200" w:line="335.99999999999994" w:lineRule="auto"/>
         <w:ind w:left="0" w:right="0" w:firstLine="0"/>
         <w:jc w:val="both"/>
         <w:rPr>
           <w:rFonts w:ascii="Calibri" w:cs="Calibri" w:eastAsia="Calibri" w:hAnsi="Calibri"/>
           <w:b w:val="0"/>
-          <w:i w:val="0"/>
+          <w:smallCaps w:val="0"/>
+          <w:strike w:val="0"/>
+          <w:color w:val="000000"/>
+          <w:sz w:val="22"/>
+          <w:szCs w:val="22"/>
+          <w:shd w:fill="auto" w:val="clear"/>
+          <w:vertAlign w:val="baseline"/>
+        </w:rPr>
+      </w:pPr>
+      <w:r>
+        <w:rPr>
+          <w:rFonts w:ascii="Calibri" w:cs="Calibri" w:eastAsia="Calibri" w:hAnsi="Calibri"/>
           <w:smallCaps w:val="0"/>
           <w:strike w:val="0"/>
           <w:color w:val="000000"/>
@@ -3402,13 +3389,15 @@
           <w:u w:val="none"/>
           <w:shd w:fill="auto" w:val="clear"/>
           <w:vertAlign w:val="baseline"/>
-        </w:rPr>
-      </w:pPr>
-      <w:r>
-        <w:rPr>
-          <w:rFonts w:ascii="Calibri" w:cs="Calibri" w:eastAsia="Calibri" w:hAnsi="Calibri"/>
-          <w:i w:val="0"/>
-          <w:smallCaps w:val="0"/>
+          <w:rtl w:val="0"/>
+        </w:rPr>
+        <w:t xml:space="preserve">O </w:t>
+      </w:r>
+      <w:r>
+        <w:rPr>
+          <w:rFonts w:ascii="Calibri" w:cs="Calibri" w:eastAsia="Calibri" w:hAnsi="Calibri"/>
+          <w:b w:val="1"/>
+          <w:smallCaps w:val="1"/>
           <w:strike w:val="0"/>
           <w:color w:val="000000"/>
           <w:sz w:val="22"/>
@@ -3418,29 +3407,11 @@
           <w:vertAlign w:val="baseline"/>
           <w:rtl w:val="0"/>
         </w:rPr>
-        <w:t xml:space="preserve">O </w:t>
-      </w:r>
-      <w:r>
-        <w:rPr>
-          <w:rFonts w:ascii="Calibri" w:cs="Calibri" w:eastAsia="Calibri" w:hAnsi="Calibri"/>
-          <w:b w:val="1"/>
-          <w:i w:val="0"/>
-          <w:smallCaps w:val="1"/>
-          <w:strike w:val="0"/>
-          <w:color w:val="000000"/>
-          <w:sz w:val="22"/>
-          <w:szCs w:val="22"/>
-          <w:u w:val="none"/>
-          <w:shd w:fill="auto" w:val="clear"/>
-          <w:vertAlign w:val="baseline"/>
-          <w:rtl w:val="0"/>
-        </w:rPr>
         <w:t xml:space="preserve">Participante</w:t>
       </w:r>
       <w:r>
         <w:rPr>
           <w:rFonts w:ascii="Calibri" w:cs="Calibri" w:eastAsia="Calibri" w:hAnsi="Calibri"/>
-          <w:i w:val="0"/>
           <w:smallCaps w:val="0"/>
           <w:strike w:val="0"/>
           <w:color w:val="000000"/>
@@ -3467,7 +3438,7 @@
           <w:right w:space="0" w:sz="0" w:val="nil"/>
           <w:between w:space="0" w:sz="0" w:val="nil"/>
         </w:pBdr>
-        <w:spacing w:after="240" w:before="240" w:line="300" w:lineRule="auto"/>
+        <w:spacing w:after="200" w:before="200" w:line="335.99999999999994" w:lineRule="auto"/>
         <w:ind w:left="0" w:firstLine="0"/>
         <w:jc w:val="both"/>
         <w:rPr>
@@ -3545,7 +3516,7 @@
           <w:right w:space="0" w:sz="0" w:val="nil"/>
           <w:between w:space="0" w:sz="0" w:val="nil"/>
         </w:pBdr>
-        <w:spacing w:after="240" w:before="240" w:line="300" w:lineRule="auto"/>
+        <w:spacing w:after="200" w:before="200" w:line="335.99999999999994" w:lineRule="auto"/>
         <w:ind w:left="0" w:firstLine="0"/>
         <w:jc w:val="both"/>
         <w:rPr>
@@ -3623,7 +3594,7 @@
           <w:right w:space="0" w:sz="0" w:val="nil"/>
           <w:between w:space="0" w:sz="0" w:val="nil"/>
         </w:pBdr>
-        <w:spacing w:after="240" w:before="240" w:line="300" w:lineRule="auto"/>
+        <w:spacing w:after="200" w:before="200" w:line="335.99999999999994" w:lineRule="auto"/>
         <w:ind w:left="0" w:firstLine="0"/>
         <w:jc w:val="both"/>
         <w:rPr>
@@ -3679,7 +3650,7 @@
           <w:right w:space="0" w:sz="0" w:val="nil"/>
           <w:between w:space="0" w:sz="0" w:val="nil"/>
         </w:pBdr>
-        <w:spacing w:after="240" w:before="240" w:line="300" w:lineRule="auto"/>
+        <w:spacing w:after="200" w:before="200" w:line="335.99999999999994" w:lineRule="auto"/>
         <w:ind w:left="0" w:firstLine="0"/>
         <w:jc w:val="both"/>
         <w:rPr>
@@ -3801,7 +3772,7 @@
           <w:right w:space="0" w:sz="0" w:val="nil"/>
           <w:between w:space="0" w:sz="0" w:val="nil"/>
         </w:pBdr>
-        <w:spacing w:after="240" w:before="240" w:line="300" w:lineRule="auto"/>
+        <w:spacing w:after="200" w:before="200" w:line="335.99999999999994" w:lineRule="auto"/>
         <w:ind w:left="0" w:firstLine="0"/>
         <w:jc w:val="both"/>
         <w:rPr>
@@ -3863,7 +3834,7 @@
           <w:right w:space="0" w:sz="0" w:val="nil"/>
           <w:between w:space="0" w:sz="0" w:val="nil"/>
         </w:pBdr>
-        <w:spacing w:after="240" w:before="240" w:line="300" w:lineRule="auto"/>
+        <w:spacing w:after="200" w:before="200" w:line="335.99999999999994" w:lineRule="auto"/>
         <w:ind w:left="0" w:firstLine="0"/>
         <w:jc w:val="both"/>
         <w:rPr>
@@ -3919,7 +3890,7 @@
           <w:right w:space="0" w:sz="0" w:val="nil"/>
           <w:between w:space="0" w:sz="0" w:val="nil"/>
         </w:pBdr>
-        <w:spacing w:after="240" w:before="240" w:line="300" w:lineRule="auto"/>
+        <w:spacing w:after="200" w:before="200" w:line="335.99999999999994" w:lineRule="auto"/>
         <w:ind w:left="0" w:firstLine="0"/>
         <w:jc w:val="both"/>
         <w:rPr>
@@ -3985,7 +3956,7 @@
     </w:p>
     <w:p>
       <w:pPr>
-        <w:spacing w:after="240" w:before="240" w:line="300" w:lineRule="auto"/>
+        <w:spacing w:after="200" w:before="200" w:line="335.99999999999994" w:lineRule="auto"/>
         <w:jc w:val="both"/>
         <w:rPr>
           <w:rFonts w:ascii="Calibri" w:cs="Calibri" w:eastAsia="Calibri" w:hAnsi="Calibri"/>
@@ -4009,7 +3980,7 @@
     </w:p>
     <w:p>
       <w:pPr>
-        <w:spacing w:after="240" w:before="240" w:line="300" w:lineRule="auto"/>
+        <w:spacing w:after="200" w:before="200" w:line="335.99999999999994" w:lineRule="auto"/>
         <w:jc w:val="both"/>
         <w:rPr>
           <w:rFonts w:ascii="Calibri" w:cs="Calibri" w:eastAsia="Calibri" w:hAnsi="Calibri"/>
@@ -4178,7 +4149,7 @@
     </w:p>
     <w:p>
       <w:pPr>
-        <w:spacing w:after="240" w:before="240" w:line="300" w:lineRule="auto"/>
+        <w:spacing w:after="200" w:before="200" w:line="335.99999999999994" w:lineRule="auto"/>
         <w:jc w:val="both"/>
         <w:rPr>
           <w:rFonts w:ascii="Calibri" w:cs="Calibri" w:eastAsia="Calibri" w:hAnsi="Calibri"/>
@@ -4204,7 +4175,7 @@
     </w:p>
     <w:p>
       <w:pPr>
-        <w:spacing w:after="240" w:before="240" w:line="300" w:lineRule="auto"/>
+        <w:spacing w:after="200" w:before="200" w:line="335.99999999999994" w:lineRule="auto"/>
         <w:jc w:val="both"/>
         <w:rPr>
           <w:rFonts w:ascii="Calibri" w:cs="Calibri" w:eastAsia="Calibri" w:hAnsi="Calibri"/>
@@ -4224,7 +4195,7 @@
     </w:p>
     <w:p>
       <w:pPr>
-        <w:spacing w:after="240" w:before="240" w:line="300" w:lineRule="auto"/>
+        <w:spacing w:after="200" w:before="200" w:line="335.99999999999994" w:lineRule="auto"/>
         <w:jc w:val="both"/>
         <w:rPr>
           <w:rFonts w:ascii="Calibri" w:cs="Calibri" w:eastAsia="Calibri" w:hAnsi="Calibri"/>
@@ -4264,7 +4235,7 @@
     </w:p>
     <w:p>
       <w:pPr>
-        <w:spacing w:after="240" w:before="240" w:line="300" w:lineRule="auto"/>
+        <w:spacing w:after="200" w:before="200" w:line="335.99999999999994" w:lineRule="auto"/>
         <w:jc w:val="both"/>
         <w:rPr>
           <w:rFonts w:ascii="Calibri" w:cs="Calibri" w:eastAsia="Calibri" w:hAnsi="Calibri"/>
@@ -4336,7 +4307,7 @@
         <w:tabs>
           <w:tab w:val="left" w:pos="709"/>
         </w:tabs>
-        <w:spacing w:after="240" w:before="240" w:line="300" w:lineRule="auto"/>
+        <w:spacing w:after="200" w:before="200" w:line="335.99999999999994" w:lineRule="auto"/>
         <w:jc w:val="both"/>
         <w:rPr>
           <w:rFonts w:ascii="Calibri" w:cs="Calibri" w:eastAsia="Calibri" w:hAnsi="Calibri"/>
@@ -4375,12 +4346,11 @@
           <w:between w:space="0" w:sz="0" w:val="nil"/>
         </w:pBdr>
         <w:shd w:fill="auto" w:val="clear"/>
-        <w:spacing w:after="240" w:before="240" w:line="300" w:lineRule="auto"/>
+        <w:spacing w:after="200" w:before="200" w:line="335.99999999999994" w:lineRule="auto"/>
         <w:ind w:left="0" w:right="0" w:firstLine="0"/>
         <w:jc w:val="both"/>
         <w:rPr>
           <w:rFonts w:ascii="Calibri" w:cs="Calibri" w:eastAsia="Calibri" w:hAnsi="Calibri"/>
-          <w:i w:val="0"/>
           <w:smallCaps w:val="0"/>
           <w:strike w:val="0"/>
           <w:color w:val="000000"/>
@@ -4393,7 +4363,6 @@
       <w:r>
         <w:rPr>
           <w:rFonts w:ascii="Calibri" w:cs="Calibri" w:eastAsia="Calibri" w:hAnsi="Calibri"/>
-          <w:i w:val="0"/>
           <w:smallCaps w:val="0"/>
           <w:strike w:val="0"/>
           <w:color w:val="000000"/>
@@ -4420,7 +4389,7 @@
           <w:right w:space="0" w:sz="0" w:val="nil"/>
           <w:between w:space="0" w:sz="0" w:val="nil"/>
         </w:pBdr>
-        <w:spacing w:after="240" w:before="240" w:line="300" w:lineRule="auto"/>
+        <w:spacing w:after="200" w:before="200" w:line="335.99999999999994" w:lineRule="auto"/>
         <w:ind w:left="0" w:firstLine="0"/>
         <w:jc w:val="both"/>
         <w:rPr>
@@ -4454,7 +4423,7 @@
           <w:right w:space="0" w:sz="0" w:val="nil"/>
           <w:between w:space="0" w:sz="0" w:val="nil"/>
         </w:pBdr>
-        <w:spacing w:after="240" w:before="240" w:line="300" w:lineRule="auto"/>
+        <w:spacing w:after="200" w:before="200" w:line="335.99999999999994" w:lineRule="auto"/>
         <w:ind w:left="0" w:firstLine="0"/>
         <w:jc w:val="both"/>
         <w:rPr>
@@ -4477,7 +4446,7 @@
     </w:p>
     <w:p>
       <w:pPr>
-        <w:spacing w:after="240" w:before="240" w:line="300" w:lineRule="auto"/>
+        <w:spacing w:after="200" w:before="200" w:line="335.99999999999994" w:lineRule="auto"/>
         <w:jc w:val="both"/>
         <w:rPr>
           <w:rFonts w:ascii="Calibri" w:cs="Calibri" w:eastAsia="Calibri" w:hAnsi="Calibri"/>
@@ -4518,7 +4487,7 @@
     </w:p>
     <w:p>
       <w:pPr>
-        <w:spacing w:after="240" w:before="240" w:line="300" w:lineRule="auto"/>
+        <w:spacing w:after="200" w:before="200" w:line="335.99999999999994" w:lineRule="auto"/>
         <w:jc w:val="both"/>
         <w:rPr>
           <w:rFonts w:ascii="Calibri" w:cs="Calibri" w:eastAsia="Calibri" w:hAnsi="Calibri"/>
@@ -4538,7 +4507,7 @@
     </w:p>
     <w:p>
       <w:pPr>
-        <w:spacing w:after="240" w:before="240" w:line="300" w:lineRule="auto"/>
+        <w:spacing w:after="200" w:before="200" w:line="335.99999999999994" w:lineRule="auto"/>
         <w:jc w:val="both"/>
         <w:rPr>
           <w:rFonts w:ascii="Calibri" w:cs="Calibri" w:eastAsia="Calibri" w:hAnsi="Calibri"/>
@@ -4566,7 +4535,7 @@
     </w:p>
     <w:p>
       <w:pPr>
-        <w:spacing w:after="240" w:before="240" w:line="300" w:lineRule="auto"/>
+        <w:spacing w:after="200" w:before="200" w:line="335.99999999999994" w:lineRule="auto"/>
         <w:jc w:val="both"/>
         <w:rPr>
           <w:rFonts w:ascii="Calibri" w:cs="Calibri" w:eastAsia="Calibri" w:hAnsi="Calibri"/>
@@ -4719,7 +4688,7 @@
     </w:p>
     <w:p>
       <w:pPr>
-        <w:spacing w:after="240" w:before="240" w:line="300" w:lineRule="auto"/>
+        <w:spacing w:after="200" w:before="200" w:line="335.99999999999994" w:lineRule="auto"/>
         <w:jc w:val="both"/>
         <w:rPr>
           <w:rFonts w:ascii="Calibri" w:cs="Calibri" w:eastAsia="Calibri" w:hAnsi="Calibri"/>
@@ -4762,16 +4731,13 @@
           <w:tab w:val="left" w:pos="284"/>
           <w:tab w:val="left" w:pos="426"/>
         </w:tabs>
-        <w:spacing w:after="240" w:before="240" w:line="300" w:lineRule="auto"/>
+        <w:spacing w:after="200" w:before="200" w:line="335.99999999999994" w:lineRule="auto"/>
         <w:ind w:left="0" w:right="0" w:firstLine="0"/>
         <w:jc w:val="both"/>
         <w:rPr>
-          <w:i w:val="0"/>
           <w:smallCaps w:val="0"/>
           <w:strike w:val="0"/>
           <w:color w:val="000000"/>
-          <w:sz w:val="22"/>
-          <w:szCs w:val="22"/>
           <w:shd w:fill="auto" w:val="clear"/>
           <w:vertAlign w:val="baseline"/>
         </w:rPr>
@@ -4779,7 +4745,6 @@
       <w:r>
         <w:rPr>
           <w:rFonts w:ascii="Calibri" w:cs="Calibri" w:eastAsia="Calibri" w:hAnsi="Calibri"/>
-          <w:i w:val="0"/>
           <w:smallCaps w:val="0"/>
           <w:strike w:val="0"/>
           <w:color w:val="000000"/>
@@ -4813,13 +4778,22 @@
         <w:tabs>
           <w:tab w:val="left" w:pos="426"/>
         </w:tabs>
-        <w:spacing w:after="240" w:before="240" w:line="300" w:lineRule="auto"/>
+        <w:spacing w:after="200" w:before="200" w:line="335.99999999999994" w:lineRule="auto"/>
         <w:ind w:left="0" w:right="0" w:firstLine="0"/>
         <w:jc w:val="left"/>
         <w:rPr>
           <w:rFonts w:ascii="Calibri" w:cs="Calibri" w:eastAsia="Calibri" w:hAnsi="Calibri"/>
           <w:b w:val="0"/>
-          <w:i w:val="0"/>
+          <w:smallCaps w:val="0"/>
+          <w:strike w:val="0"/>
+          <w:color w:val="000000"/>
+          <w:shd w:fill="auto" w:val="clear"/>
+          <w:vertAlign w:val="baseline"/>
+        </w:rPr>
+      </w:pPr>
+      <w:r>
+        <w:rPr>
+          <w:rFonts w:ascii="Calibri" w:cs="Calibri" w:eastAsia="Calibri" w:hAnsi="Calibri"/>
           <w:smallCaps w:val="0"/>
           <w:strike w:val="0"/>
           <w:color w:val="000000"/>
@@ -4828,13 +4802,15 @@
           <w:u w:val="none"/>
           <w:shd w:fill="auto" w:val="clear"/>
           <w:vertAlign w:val="baseline"/>
-        </w:rPr>
-      </w:pPr>
-      <w:r>
-        <w:rPr>
-          <w:rFonts w:ascii="Calibri" w:cs="Calibri" w:eastAsia="Calibri" w:hAnsi="Calibri"/>
-          <w:i w:val="0"/>
-          <w:smallCaps w:val="0"/>
+          <w:rtl w:val="0"/>
+        </w:rPr>
+        <w:t xml:space="preserve">O </w:t>
+      </w:r>
+      <w:r>
+        <w:rPr>
+          <w:rFonts w:ascii="Calibri" w:cs="Calibri" w:eastAsia="Calibri" w:hAnsi="Calibri"/>
+          <w:b w:val="1"/>
+          <w:smallCaps w:val="1"/>
           <w:strike w:val="0"/>
           <w:color w:val="000000"/>
           <w:sz w:val="22"/>
@@ -4844,14 +4820,12 @@
           <w:vertAlign w:val="baseline"/>
           <w:rtl w:val="0"/>
         </w:rPr>
-        <w:t xml:space="preserve">O </w:t>
-      </w:r>
-      <w:r>
-        <w:rPr>
-          <w:rFonts w:ascii="Calibri" w:cs="Calibri" w:eastAsia="Calibri" w:hAnsi="Calibri"/>
-          <w:b w:val="1"/>
-          <w:i w:val="0"/>
-          <w:smallCaps w:val="1"/>
+        <w:t xml:space="preserve">Participante</w:t>
+      </w:r>
+      <w:r>
+        <w:rPr>
+          <w:rFonts w:ascii="Calibri" w:cs="Calibri" w:eastAsia="Calibri" w:hAnsi="Calibri"/>
+          <w:smallCaps w:val="0"/>
           <w:strike w:val="0"/>
           <w:color w:val="000000"/>
           <w:sz w:val="22"/>
@@ -4861,13 +4835,13 @@
           <w:vertAlign w:val="baseline"/>
           <w:rtl w:val="0"/>
         </w:rPr>
-        <w:t xml:space="preserve">Participante</w:t>
-      </w:r>
-      <w:r>
-        <w:rPr>
-          <w:rFonts w:ascii="Calibri" w:cs="Calibri" w:eastAsia="Calibri" w:hAnsi="Calibri"/>
-          <w:i w:val="0"/>
-          <w:smallCaps w:val="0"/>
+        <w:t xml:space="preserve"> concorda que não poderá, em qualquer hipótese, ceder ou transferir, total ou parcialmente, os direitos e obrigações oriundos deste instrumento, sem o prévio e expresso consentimento da </w:t>
+      </w:r>
+      <w:r>
+        <w:rPr>
+          <w:rFonts w:ascii="Calibri" w:cs="Calibri" w:eastAsia="Calibri" w:hAnsi="Calibri"/>
+          <w:b w:val="1"/>
+          <w:smallCaps w:val="1"/>
           <w:strike w:val="0"/>
           <w:color w:val="000000"/>
           <w:sz w:val="22"/>
@@ -4877,29 +4851,11 @@
           <w:vertAlign w:val="baseline"/>
           <w:rtl w:val="0"/>
         </w:rPr>
-        <w:t xml:space="preserve"> concorda que não poderá, em qualquer hipótese, ceder ou transferir, total ou parcialmente, os direitos e obrigações oriundos deste instrumento, sem o prévio e expresso consentimento da </w:t>
-      </w:r>
-      <w:r>
-        <w:rPr>
-          <w:rFonts w:ascii="Calibri" w:cs="Calibri" w:eastAsia="Calibri" w:hAnsi="Calibri"/>
-          <w:b w:val="1"/>
-          <w:i w:val="0"/>
-          <w:smallCaps w:val="1"/>
-          <w:strike w:val="0"/>
-          <w:color w:val="000000"/>
-          <w:sz w:val="22"/>
-          <w:szCs w:val="22"/>
-          <w:u w:val="none"/>
-          <w:shd w:fill="auto" w:val="clear"/>
-          <w:vertAlign w:val="baseline"/>
-          <w:rtl w:val="0"/>
-        </w:rPr>
         <w:t xml:space="preserve">Contratada</w:t>
       </w:r>
       <w:r>
         <w:rPr>
           <w:rFonts w:ascii="Calibri" w:cs="Calibri" w:eastAsia="Calibri" w:hAnsi="Calibri"/>
-          <w:i w:val="0"/>
           <w:smallCaps w:val="0"/>
           <w:strike w:val="0"/>
           <w:color w:val="000000"/>
@@ -4930,14 +4886,12 @@
           <w:tab w:val="left" w:pos="284"/>
           <w:tab w:val="left" w:pos="426"/>
         </w:tabs>
-        <w:spacing w:after="240" w:before="240" w:line="300" w:lineRule="auto"/>
+        <w:spacing w:after="200" w:before="200" w:line="335.99999999999994" w:lineRule="auto"/>
         <w:ind w:left="0" w:firstLine="0"/>
         <w:jc w:val="both"/>
         <w:rPr>
           <w:rFonts w:ascii="Calibri" w:cs="Calibri" w:eastAsia="Calibri" w:hAnsi="Calibri"/>
           <w:color w:val="000000"/>
-          <w:sz w:val="22"/>
-          <w:szCs w:val="22"/>
         </w:rPr>
       </w:pPr>
       <w:r>
@@ -5012,13 +4966,11 @@
           <w:tab w:val="left" w:pos="284"/>
           <w:tab w:val="left" w:pos="426"/>
         </w:tabs>
-        <w:spacing w:after="240" w:before="240" w:line="300" w:lineRule="auto"/>
+        <w:spacing w:after="200" w:before="200" w:line="335.99999999999994" w:lineRule="auto"/>
         <w:ind w:left="0" w:firstLine="0"/>
         <w:jc w:val="both"/>
         <w:rPr>
           <w:color w:val="000000"/>
-          <w:sz w:val="22"/>
-          <w:szCs w:val="22"/>
         </w:rPr>
       </w:pPr>
       <w:r>
@@ -5049,13 +5001,11 @@
           <w:tab w:val="left" w:pos="284"/>
           <w:tab w:val="left" w:pos="426"/>
         </w:tabs>
-        <w:spacing w:after="240" w:before="240" w:line="300" w:lineRule="auto"/>
+        <w:spacing w:after="200" w:before="200" w:line="335.99999999999994" w:lineRule="auto"/>
         <w:ind w:left="0" w:firstLine="0"/>
         <w:jc w:val="both"/>
         <w:rPr>
           <w:color w:val="000000"/>
-          <w:sz w:val="22"/>
-          <w:szCs w:val="22"/>
         </w:rPr>
       </w:pPr>
       <w:r>
@@ -5086,21 +5036,17 @@
           <w:tab w:val="left" w:pos="284"/>
           <w:tab w:val="left" w:pos="426"/>
         </w:tabs>
-        <w:spacing w:after="240" w:before="240" w:line="300" w:lineRule="auto"/>
+        <w:spacing w:after="200" w:before="200" w:line="335.99999999999994" w:lineRule="auto"/>
         <w:ind w:left="0" w:firstLine="0"/>
         <w:jc w:val="both"/>
         <w:rPr>
           <w:rFonts w:ascii="Calibri" w:cs="Calibri" w:eastAsia="Calibri" w:hAnsi="Calibri"/>
-          <w:i w:val="1"/>
-          <w:color w:val="000000"/>
-          <w:sz w:val="22"/>
-          <w:szCs w:val="22"/>
-        </w:rPr>
-      </w:pPr>
-      <w:r>
-        <w:rPr>
-          <w:rFonts w:ascii="Calibri" w:cs="Calibri" w:eastAsia="Calibri" w:hAnsi="Calibri"/>
-          <w:i w:val="1"/>
+          <w:color w:val="000000"/>
+        </w:rPr>
+      </w:pPr>
+      <w:r>
+        <w:rPr>
+          <w:rFonts w:ascii="Calibri" w:cs="Calibri" w:eastAsia="Calibri" w:hAnsi="Calibri"/>
           <w:color w:val="000000"/>
           <w:sz w:val="22"/>
           <w:szCs w:val="22"/>
@@ -5112,7 +5058,6 @@
         <w:rPr>
           <w:rFonts w:ascii="Calibri" w:cs="Calibri" w:eastAsia="Calibri" w:hAnsi="Calibri"/>
           <w:b w:val="1"/>
-          <w:i w:val="1"/>
           <w:smallCaps w:val="1"/>
           <w:color w:val="000000"/>
           <w:sz w:val="22"/>
@@ -5124,7 +5069,6 @@
       <w:r>
         <w:rPr>
           <w:rFonts w:ascii="Calibri" w:cs="Calibri" w:eastAsia="Calibri" w:hAnsi="Calibri"/>
-          <w:i w:val="1"/>
           <w:color w:val="000000"/>
           <w:sz w:val="22"/>
           <w:szCs w:val="22"/>
@@ -5135,7 +5079,6 @@
       <w:r>
         <w:rPr>
           <w:rFonts w:ascii="Calibri" w:cs="Calibri" w:eastAsia="Calibri" w:hAnsi="Calibri"/>
-          <w:i w:val="1"/>
           <w:smallCaps w:val="1"/>
           <w:color w:val="000000"/>
           <w:sz w:val="22"/>
@@ -5147,13 +5090,103 @@
       <w:r>
         <w:rPr>
           <w:rFonts w:ascii="Calibri" w:cs="Calibri" w:eastAsia="Calibri" w:hAnsi="Calibri"/>
-          <w:i w:val="1"/>
           <w:color w:val="000000"/>
           <w:sz w:val="22"/>
           <w:szCs w:val="22"/>
           <w:rtl w:val="0"/>
         </w:rPr>
         <w:t xml:space="preserve">.</w:t>
+      </w:r>
+    </w:p>
+    <w:p>
+      <w:pPr>
+        <w:keepNext w:val="0"/>
+        <w:pBdr>
+          <w:top w:space="0" w:sz="0" w:val="nil"/>
+          <w:left w:space="0" w:sz="0" w:val="nil"/>
+          <w:bottom w:space="0" w:sz="0" w:val="nil"/>
+          <w:right w:space="0" w:sz="0" w:val="nil"/>
+          <w:between w:space="0" w:sz="0" w:val="nil"/>
+        </w:pBdr>
+        <w:spacing w:after="200" w:before="200" w:line="335.99999999999994" w:lineRule="auto"/>
+        <w:jc w:val="both"/>
+        <w:rPr>
+          <w:rFonts w:ascii="Calibri" w:cs="Calibri" w:eastAsia="Calibri" w:hAnsi="Calibri"/>
+          <w:b w:val="1"/>
+          <w:color w:val="000000"/>
+          <w:sz w:val="22"/>
+          <w:szCs w:val="22"/>
+        </w:rPr>
+      </w:pPr>
+      <w:r>
+        <w:rPr>
+          <w:rFonts w:ascii="Calibri" w:cs="Calibri" w:eastAsia="Calibri" w:hAnsi="Calibri"/>
+          <w:b w:val="1"/>
+          <w:color w:val="000000"/>
+          <w:sz w:val="22"/>
+          <w:szCs w:val="22"/>
+          <w:rtl w:val="0"/>
+        </w:rPr>
+        <w:t xml:space="preserve">CLÁUSULA OITAVA – FORO</w:t>
+      </w:r>
+    </w:p>
+    <w:p>
+      <w:pPr>
+        <w:keepNext w:val="0"/>
+        <w:pBdr>
+          <w:top w:space="0" w:sz="0" w:val="nil"/>
+          <w:left w:space="0" w:sz="0" w:val="nil"/>
+          <w:bottom w:space="0" w:sz="0" w:val="nil"/>
+          <w:right w:space="0" w:sz="0" w:val="nil"/>
+          <w:between w:space="0" w:sz="0" w:val="nil"/>
+        </w:pBdr>
+        <w:spacing w:after="200" w:before="200" w:line="335.99999999999994" w:lineRule="auto"/>
+        <w:jc w:val="both"/>
+        <w:rPr>
+          <w:rFonts w:ascii="Calibri" w:cs="Calibri" w:eastAsia="Calibri" w:hAnsi="Calibri"/>
+          <w:color w:val="000000"/>
+          <w:sz w:val="22"/>
+          <w:szCs w:val="22"/>
+        </w:rPr>
+      </w:pPr>
+      <w:r>
+        <w:rPr>
+          <w:rFonts w:ascii="Calibri" w:cs="Calibri" w:eastAsia="Calibri" w:hAnsi="Calibri"/>
+          <w:color w:val="000000"/>
+          <w:sz w:val="22"/>
+          <w:szCs w:val="22"/>
+          <w:rtl w:val="0"/>
+        </w:rPr>
+        <w:t xml:space="preserve">8.1. Para dirimir quaisquer controvérsias oriundas deste instrumento, as partes, de comum acordo, elegem </w:t>
+      </w:r>
+      <w:r>
+        <w:rPr>
+          <w:rFonts w:ascii="Calibri" w:cs="Calibri" w:eastAsia="Calibri" w:hAnsi="Calibri"/>
+          <w:sz w:val="22"/>
+          <w:szCs w:val="22"/>
+          <w:rtl w:val="0"/>
+        </w:rPr>
+        <w:t xml:space="preserve">o foro da Comarca de(o) </w:t>
+      </w:r>
+      <w:r>
+        <w:rPr>
+          <w:rFonts w:ascii="Calibri" w:cs="Calibri" w:eastAsia="Calibri" w:hAnsi="Calibri"/>
+          <w:sz w:val="22"/>
+          <w:szCs w:val="22"/>
+          <w:highlight w:val="yellow"/>
+          <w:rtl w:val="0"/>
+        </w:rPr>
+        <w:t xml:space="preserve">{{ title_case(city | lower) }}/{{ state | upper }}</w:t>
+      </w:r>
+      <w:r>
+        <w:rPr>
+          <w:rFonts w:ascii="Calibri" w:cs="Calibri" w:eastAsia="Calibri" w:hAnsi="Calibri"/>
+          <w:color w:val="000000"/>
+          <w:sz w:val="22"/>
+          <w:szCs w:val="22"/>
+          <w:rtl w:val="0"/>
+        </w:rPr>
+        <w:t xml:space="preserve">, com renúncia a qualquer outro, por mais privilegiado que seja.</w:t>
       </w:r>
     </w:p>
     <w:p>
@@ -5166,85 +5199,22 @@
           <w:right w:space="0" w:sz="0" w:val="nil"/>
           <w:between w:space="0" w:sz="0" w:val="nil"/>
         </w:pBdr>
-        <w:spacing w:after="240" w:before="240" w:line="300" w:lineRule="auto"/>
+        <w:spacing w:after="200" w:before="200" w:line="335.99999999999994" w:lineRule="auto"/>
         <w:jc w:val="both"/>
         <w:rPr>
           <w:rFonts w:ascii="Calibri" w:cs="Calibri" w:eastAsia="Calibri" w:hAnsi="Calibri"/>
-          <w:b w:val="1"/>
-          <w:color w:val="000000"/>
-          <w:sz w:val="22"/>
-          <w:szCs w:val="22"/>
-        </w:rPr>
-      </w:pPr>
-      <w:r>
-        <w:rPr>
-          <w:rFonts w:ascii="Calibri" w:cs="Calibri" w:eastAsia="Calibri" w:hAnsi="Calibri"/>
-          <w:b w:val="1"/>
-          <w:color w:val="000000"/>
-          <w:sz w:val="22"/>
-          <w:szCs w:val="22"/>
-          <w:rtl w:val="0"/>
-        </w:rPr>
-        <w:t xml:space="preserve">CLÁUSULA OITAVA – FORO</w:t>
-      </w:r>
-    </w:p>
-    <w:p>
-      <w:pPr>
-        <w:keepNext w:val="1"/>
-        <w:pBdr>
-          <w:top w:space="0" w:sz="0" w:val="nil"/>
-          <w:left w:space="0" w:sz="0" w:val="nil"/>
-          <w:bottom w:space="0" w:sz="0" w:val="nil"/>
-          <w:right w:space="0" w:sz="0" w:val="nil"/>
-          <w:between w:space="0" w:sz="0" w:val="nil"/>
-        </w:pBdr>
-        <w:spacing w:after="240" w:before="240" w:line="300" w:lineRule="auto"/>
-        <w:jc w:val="both"/>
-        <w:rPr>
-          <w:rFonts w:ascii="Calibri" w:cs="Calibri" w:eastAsia="Calibri" w:hAnsi="Calibri"/>
-          <w:color w:val="000000"/>
-          <w:sz w:val="22"/>
-          <w:szCs w:val="22"/>
-        </w:rPr>
-      </w:pPr>
-      <w:r>
-        <w:rPr>
-          <w:rFonts w:ascii="Calibri" w:cs="Calibri" w:eastAsia="Calibri" w:hAnsi="Calibri"/>
-          <w:color w:val="000000"/>
-          <w:sz w:val="22"/>
-          <w:szCs w:val="22"/>
-          <w:rtl w:val="0"/>
-        </w:rPr>
-        <w:t xml:space="preserve">8.1. Para dirimir quaisquer controvérsias oriundas deste instrumento, as partes, de comum acordo, elegem </w:t>
-      </w:r>
-      <w:r>
-        <w:rPr>
-          <w:rFonts w:ascii="Calibri" w:cs="Calibri" w:eastAsia="Calibri" w:hAnsi="Calibri"/>
-          <w:sz w:val="22"/>
-          <w:szCs w:val="22"/>
-          <w:rtl w:val="0"/>
-        </w:rPr>
-        <w:t xml:space="preserve">o foro da Comarca de(o) </w:t>
-      </w:r>
-      <w:r>
-        <w:rPr>
-          <w:rFonts w:ascii="Calibri" w:cs="Calibri" w:eastAsia="Calibri" w:hAnsi="Calibri"/>
-          <w:sz w:val="22"/>
-          <w:szCs w:val="22"/>
-          <w:highlight w:val="yellow"/>
-          <w:rtl w:val="0"/>
-        </w:rPr>
-        <w:t xml:space="preserve">{{ title_case(city | lower) }}/{{ state | upper }}</w:t>
-      </w:r>
-      <w:r>
-        <w:rPr>
-          <w:rFonts w:ascii="Calibri" w:cs="Calibri" w:eastAsia="Calibri" w:hAnsi="Calibri"/>
-          <w:color w:val="000000"/>
-          <w:sz w:val="22"/>
-          <w:szCs w:val="22"/>
-          <w:rtl w:val="0"/>
-        </w:rPr>
-        <w:t xml:space="preserve">, com renúncia a qualquer outro, por mais privilegiado que seja.</w:t>
+          <w:sz w:val="22"/>
+          <w:szCs w:val="22"/>
+        </w:rPr>
+      </w:pPr>
+      <w:r>
+        <w:rPr>
+          <w:rFonts w:ascii="Calibri" w:cs="Calibri" w:eastAsia="Calibri" w:hAnsi="Calibri"/>
+          <w:sz w:val="22"/>
+          <w:szCs w:val="22"/>
+          <w:rtl w:val="0"/>
+        </w:rPr>
+        <w:t xml:space="preserve">E por estar(em) assim justo(s) e acertado(s), assina(m) o presente instrumento.</w:t>
       </w:r>
     </w:p>
     <w:p>
@@ -5254,9 +5224,9 @@
         <w:spacing w:after="400" w:before="240" w:line="300" w:lineRule="auto"/>
         <w:jc w:val="center"/>
         <w:rPr>
-          <w:rFonts w:ascii="Century Gothic" w:cs="Century Gothic" w:eastAsia="Century Gothic" w:hAnsi="Century Gothic"/>
-          <w:sz w:val="16"/>
-          <w:szCs w:val="16"/>
+          <w:rFonts w:ascii="Calibri" w:cs="Calibri" w:eastAsia="Calibri" w:hAnsi="Calibri"/>
+          <w:sz w:val="22"/>
+          <w:szCs w:val="22"/>
         </w:rPr>
       </w:pPr>
       <w:r>
@@ -5365,7 +5335,99 @@
           <w:tcPr/>
           <w:p>
             <w:pPr>
+              <w:pStyle w:val="Heading3"/>
               <w:keepNext w:val="1"/>
+              <w:widowControl w:val="0"/>
+              <w:spacing w:after="0" w:before="300" w:lineRule="auto"/>
+              <w:ind w:right="5.669291338583093"/>
+              <w:rPr>
+                <w:rFonts w:ascii="Calibri" w:cs="Calibri" w:eastAsia="Calibri" w:hAnsi="Calibri"/>
+                <w:sz w:val="16"/>
+                <w:szCs w:val="16"/>
+              </w:rPr>
+            </w:pPr>
+            <w:bookmarkStart w:colFirst="0" w:colLast="0" w:name="_mjanf0jhibv9" w:id="0"/>
+            <w:bookmarkEnd w:id="0"/>
+            <w:r>
+              <w:rPr>
+                <w:rFonts w:ascii="Calibri" w:cs="Calibri" w:eastAsia="Calibri" w:hAnsi="Calibri"/>
+                <w:b w:val="0"/>
+                <w:color w:val="ffffff"/>
+                <w:sz w:val="18"/>
+                <w:szCs w:val="18"/>
+                <w:rtl w:val="0"/>
+              </w:rPr>
+              <w:t xml:space="preserve">   </w:t>
+            </w:r>
+            <w:r>
+              <w:rPr>
+                <w:rFonts w:ascii="Calibri" w:cs="Calibri" w:eastAsia="Calibri" w:hAnsi="Calibri"/>
+                <w:b w:val="0"/>
+                <w:color w:val="ffffff"/>
+                <w:sz w:val="18"/>
+                <w:szCs w:val="18"/>
+                <w:shd w:fill="ff9900" w:val="clear"/>
+                <w:rtl w:val="0"/>
+              </w:rPr>
+              <w:t xml:space="preserve"> {{  generate_anchor('signHere', school_email)  }}</w:t>
+            </w:r>
+            <w:r>
+              <w:rPr>
+                <w:rtl w:val="0"/>
+              </w:rPr>
+            </w:r>
+          </w:p>
+          <w:p>
+            <w:pPr>
+              <w:keepNext w:val="1"/>
+              <w:jc w:val="center"/>
+              <w:rPr>
+                <w:rFonts w:ascii="Calibri" w:cs="Calibri" w:eastAsia="Calibri" w:hAnsi="Calibri"/>
+                <w:sz w:val="16"/>
+                <w:szCs w:val="16"/>
+              </w:rPr>
+            </w:pPr>
+            <w:r>
+              <w:rPr>
+                <w:rFonts w:ascii="Calibri" w:cs="Calibri" w:eastAsia="Calibri" w:hAnsi="Calibri"/>
+                <w:sz w:val="16"/>
+                <w:szCs w:val="16"/>
+                <w:rtl w:val="0"/>
+              </w:rPr>
+              <w:t xml:space="preserve"> ____________________________________________________________</w:t>
+            </w:r>
+          </w:p>
+          <w:p>
+            <w:pPr>
+              <w:keepNext w:val="1"/>
+              <w:jc w:val="center"/>
+              <w:rPr>
+                <w:rFonts w:ascii="Calibri" w:cs="Calibri" w:eastAsia="Calibri" w:hAnsi="Calibri"/>
+                <w:b w:val="1"/>
+                <w:sz w:val="22"/>
+                <w:szCs w:val="22"/>
+                <w:highlight w:val="yellow"/>
+              </w:rPr>
+            </w:pPr>
+            <w:r>
+              <w:rPr>
+                <w:rFonts w:ascii="Calibri" w:cs="Calibri" w:eastAsia="Calibri" w:hAnsi="Calibri"/>
+                <w:b w:val="1"/>
+                <w:sz w:val="22"/>
+                <w:szCs w:val="22"/>
+                <w:highlight w:val="yellow"/>
+                <w:rtl w:val="0"/>
+              </w:rPr>
+              <w:t xml:space="preserve">{{ school[“legal_name”] | upper }}</w:t>
+            </w:r>
+          </w:p>
+        </w:tc>
+        <w:tc>
+          <w:tcPr/>
+          <w:p>
+            <w:pPr>
+              <w:keepNext w:val="1"/>
+              <w:jc w:val="center"/>
               <w:rPr>
                 <w:rFonts w:ascii="Calibri" w:cs="Calibri" w:eastAsia="Calibri" w:hAnsi="Calibri"/>
                 <w:b w:val="1"/>
@@ -5373,6 +5435,16 @@
                 <w:szCs w:val="16"/>
               </w:rPr>
             </w:pPr>
+            <w:r>
+              <w:rPr>
+                <w:rFonts w:ascii="Calibri" w:cs="Calibri" w:eastAsia="Calibri" w:hAnsi="Calibri"/>
+                <w:sz w:val="16"/>
+                <w:szCs w:val="16"/>
+                <w:highlight w:val="cyan"/>
+                <w:rtl w:val="0"/>
+              </w:rPr>
+              <w:t xml:space="preserve">{%p for item in participants %}</w:t>
+            </w:r>
             <w:r>
               <w:rPr>
                 <w:rtl w:val="0"/>
@@ -5392,124 +5464,6 @@
                 <w:szCs w:val="16"/>
               </w:rPr>
             </w:pPr>
-            <w:bookmarkStart w:colFirst="0" w:colLast="0" w:name="_mjanf0jhibv9" w:id="0"/>
-            <w:bookmarkEnd w:id="0"/>
-            <w:r>
-              <w:rPr>
-                <w:rFonts w:ascii="Calibri" w:cs="Calibri" w:eastAsia="Calibri" w:hAnsi="Calibri"/>
-                <w:b w:val="0"/>
-                <w:color w:val="ffffff"/>
-                <w:sz w:val="18"/>
-                <w:szCs w:val="18"/>
-                <w:rtl w:val="0"/>
-              </w:rPr>
-              <w:t xml:space="preserve">   </w:t>
-            </w:r>
-            <w:r>
-              <w:rPr>
-                <w:rFonts w:ascii="Calibri" w:cs="Calibri" w:eastAsia="Calibri" w:hAnsi="Calibri"/>
-                <w:b w:val="0"/>
-                <w:color w:val="ffffff"/>
-                <w:sz w:val="18"/>
-                <w:szCs w:val="18"/>
-                <w:shd w:fill="ff9900" w:val="clear"/>
-                <w:rtl w:val="0"/>
-              </w:rPr>
-              <w:t xml:space="preserve"> {{  generate_anchor('signHere', school_email)  }}</w:t>
-            </w:r>
-            <w:r>
-              <w:rPr>
-                <w:rtl w:val="0"/>
-              </w:rPr>
-            </w:r>
-          </w:p>
-          <w:p>
-            <w:pPr>
-              <w:keepNext w:val="1"/>
-              <w:jc w:val="center"/>
-              <w:rPr>
-                <w:rFonts w:ascii="Calibri" w:cs="Calibri" w:eastAsia="Calibri" w:hAnsi="Calibri"/>
-                <w:sz w:val="16"/>
-                <w:szCs w:val="16"/>
-              </w:rPr>
-            </w:pPr>
-            <w:r>
-              <w:rPr>
-                <w:rFonts w:ascii="Calibri" w:cs="Calibri" w:eastAsia="Calibri" w:hAnsi="Calibri"/>
-                <w:sz w:val="16"/>
-                <w:szCs w:val="16"/>
-                <w:rtl w:val="0"/>
-              </w:rPr>
-              <w:t xml:space="preserve"> ____________________________________________________________</w:t>
-            </w:r>
-          </w:p>
-          <w:p>
-            <w:pPr>
-              <w:keepNext w:val="1"/>
-              <w:jc w:val="center"/>
-              <w:rPr>
-                <w:rFonts w:ascii="Calibri" w:cs="Calibri" w:eastAsia="Calibri" w:hAnsi="Calibri"/>
-                <w:b w:val="1"/>
-                <w:sz w:val="22"/>
-                <w:szCs w:val="22"/>
-                <w:highlight w:val="yellow"/>
-              </w:rPr>
-            </w:pPr>
-            <w:r>
-              <w:rPr>
-                <w:rFonts w:ascii="Calibri" w:cs="Calibri" w:eastAsia="Calibri" w:hAnsi="Calibri"/>
-                <w:b w:val="1"/>
-                <w:sz w:val="22"/>
-                <w:szCs w:val="22"/>
-                <w:highlight w:val="yellow"/>
-                <w:rtl w:val="0"/>
-              </w:rPr>
-              <w:t xml:space="preserve">{{ school[“legal_name”] | upper }}</w:t>
-            </w:r>
-          </w:p>
-        </w:tc>
-        <w:tc>
-          <w:tcPr/>
-          <w:p>
-            <w:pPr>
-              <w:keepNext w:val="1"/>
-              <w:jc w:val="center"/>
-              <w:rPr>
-                <w:rFonts w:ascii="Calibri" w:cs="Calibri" w:eastAsia="Calibri" w:hAnsi="Calibri"/>
-                <w:b w:val="1"/>
-                <w:sz w:val="16"/>
-                <w:szCs w:val="16"/>
-              </w:rPr>
-            </w:pPr>
-            <w:r>
-              <w:rPr>
-                <w:rFonts w:ascii="Calibri" w:cs="Calibri" w:eastAsia="Calibri" w:hAnsi="Calibri"/>
-                <w:sz w:val="16"/>
-                <w:szCs w:val="16"/>
-                <w:highlight w:val="cyan"/>
-                <w:rtl w:val="0"/>
-              </w:rPr>
-              <w:t xml:space="preserve">{%p for item in participants %}</w:t>
-            </w:r>
-            <w:r>
-              <w:rPr>
-                <w:rtl w:val="0"/>
-              </w:rPr>
-            </w:r>
-          </w:p>
-          <w:p>
-            <w:pPr>
-              <w:pStyle w:val="Heading3"/>
-              <w:keepNext w:val="1"/>
-              <w:widowControl w:val="0"/>
-              <w:spacing w:after="0" w:before="300" w:lineRule="auto"/>
-              <w:ind w:right="5.669291338583093"/>
-              <w:rPr>
-                <w:rFonts w:ascii="Calibri" w:cs="Calibri" w:eastAsia="Calibri" w:hAnsi="Calibri"/>
-                <w:sz w:val="16"/>
-                <w:szCs w:val="16"/>
-              </w:rPr>
-            </w:pPr>
             <w:bookmarkStart w:colFirst="0" w:colLast="0" w:name="_h558euwk5w9o" w:id="1"/>
             <w:bookmarkEnd w:id="1"/>
             <w:r>
@@ -5589,7 +5543,7 @@
                 <w:highlight w:val="yellow"/>
                 <w:rtl w:val="0"/>
               </w:rPr>
-              <w:t xml:space="preserve">{{ item.name.text | upper }}</w:t>
+              <w:t xml:space="preserve">{{ item.name.first | upper }}</w:t>
             </w:r>
             <w:r>
               <w:rPr>
@@ -5849,7 +5803,7 @@
       <w:headerReference r:id="rId6" w:type="default"/>
       <w:footerReference r:id="rId7" w:type="default"/>
       <w:pgSz w:h="16840" w:w="11907"/>
-      <w:pgMar w:bottom="907.0866141732284" w:top="1388.9763779527561" w:left="1700.7874015748032" w:right="850.3937007874016" w:header="720" w:footer="720"/>
+      <w:pgMar w:bottom="907.0866141732284" w:top="1388.9763779527561" w:left="1700.7874015748032" w:right="850.3937007874016" w:header="850.3937007874016" w:footer="850.3937007874016"/>
       <w:pgNumType w:start="1"/>
     </w:sectPr>
   </w:body>
@@ -5905,7 +5859,6 @@
       <w:jc w:val="left"/>
       <w:rPr>
         <w:rFonts w:ascii="Calibri" w:cs="Calibri" w:eastAsia="Calibri" w:hAnsi="Calibri"/>
-        <w:color w:val="000000"/>
         <w:sz w:val="22"/>
         <w:szCs w:val="22"/>
       </w:rPr>

</xml_diff>